<commit_message>
Delete useless part and update new version
Delete useless part and update new version
</commit_message>
<xml_diff>
--- a/Doc/Doc1.docx
+++ b/Doc/Doc1.docx
@@ -103,6 +103,13 @@
           <w:rFonts w:ascii="Hiragino Sans GB W3" w:eastAsia="Hiragino Sans GB W3" w:hAnsi="Hiragino Sans GB W3"/>
           <w:szCs w:val="21"/>
         </w:rPr>
+        <w:tab/>
+      </w:r>
+      <w:r>
+        <w:rPr>
+          <w:rFonts w:ascii="Hiragino Sans GB W3" w:eastAsia="Hiragino Sans GB W3" w:hAnsi="Hiragino Sans GB W3"/>
+          <w:szCs w:val="21"/>
+        </w:rPr>
         <w:t>Modern young people basically know a game called League of Legends. This is a 5v5 large online strategy against PC game. Players according to the characters they are good at, as well as their positions in the team, show their personal skills and team awareness, and fight in the game map. This is a game that is popular all over the world. Every year there is a global professional league, and the prize money is very high. But there are few mainstream reports about this game, because the mechanics of this game are more complicated. The data we are studying now is the data collected from the professional leagues in other countries except China since 2015.</w:t>
       </w:r>
     </w:p>
@@ -114,6 +121,23 @@
           <w:szCs w:val="21"/>
         </w:rPr>
       </w:pPr>
+      <w:r>
+        <w:rPr>
+          <w:rFonts w:ascii="Hiragino Sans GB W3" w:eastAsia="Hiragino Sans GB W3" w:hAnsi="Hiragino Sans GB W3"/>
+          <w:szCs w:val="21"/>
+        </w:rPr>
+        <w:tab/>
+        <w:t>The game needs player get gold from killing enemy, get public resource. If the team gold higher than other team, they will get victory easy. There are 5 position in the game can be choose from players, they are: Top, mid, jungle, adc and support. Normally, support player needs to help adc to get gold, so they always get minimal gold.</w:t>
+      </w:r>
+    </w:p>
+    <w:p>
+      <w:pPr>
+        <w:jc w:val="left"/>
+        <w:rPr>
+          <w:rFonts w:ascii="Hiragino Sans GB W3" w:eastAsia="Hiragino Sans GB W3" w:hAnsi="Hiragino Sans GB W3"/>
+          <w:szCs w:val="21"/>
+        </w:rPr>
+      </w:pPr>
     </w:p>
     <w:p>
       <w:pPr>
@@ -171,8 +195,79 @@
           <w:rFonts w:ascii="Hiragino Sans GB W3" w:eastAsia="Hiragino Sans GB W3" w:hAnsi="Hiragino Sans GB W3"/>
           <w:szCs w:val="21"/>
         </w:rPr>
-        <w:t>In this game, it is divided into two camps, red and blue, with bases distributed at both ends of the map. Friends around us always say that it is easier to win in the blue side, and we seem to have this feeling in the game, so we want to observe through the statistics and comparison of the data.</w:t>
-      </w:r>
+        <w:tab/>
+        <w:t xml:space="preserve"> </w:t>
+      </w:r>
+    </w:p>
+    <w:p>
+      <w:pPr>
+        <w:jc w:val="left"/>
+        <w:rPr>
+          <w:rFonts w:ascii="Hiragino Sans GB W3" w:eastAsia="Hiragino Sans GB W3" w:hAnsi="Hiragino Sans GB W3"/>
+          <w:szCs w:val="21"/>
+        </w:rPr>
+      </w:pPr>
+      <w:r>
+        <w:rPr>
+          <w:rFonts w:ascii="Hiragino Sans GB W3" w:eastAsia="Hiragino Sans GB W3" w:hAnsi="Hiragino Sans GB W3"/>
+          <w:szCs w:val="21"/>
+        </w:rPr>
+        <w:tab/>
+        <w:t>I want</w:t>
+      </w:r>
+      <w:r>
+        <w:rPr>
+          <w:rFonts w:ascii="Hiragino Sans GB W3" w:eastAsia="Hiragino Sans GB W3" w:hAnsi="Hiragino Sans GB W3"/>
+          <w:szCs w:val="21"/>
+        </w:rPr>
+        <w:t xml:space="preserve"> to get know the support player’s gold different between other position players.</w:t>
+      </w:r>
+      <w:r>
+        <w:rPr>
+          <w:rFonts w:ascii="Hiragino Sans GB W3" w:eastAsia="Hiragino Sans GB W3" w:hAnsi="Hiragino Sans GB W3"/>
+          <w:szCs w:val="21"/>
+        </w:rPr>
+        <w:t xml:space="preserve"> Because in the early time, support players always get minimal gold, they do not have game experience. In another word, they are not that important in the game. But the game needs 10 players, 2 people always need to be support. In this case, will the player decrease because 2 of them feels boring? Did the riot company realize this and do some patch? (for </w:t>
+      </w:r>
+      <w:proofErr w:type="gramStart"/>
+      <w:r>
+        <w:rPr>
+          <w:rFonts w:ascii="Hiragino Sans GB W3" w:eastAsia="Hiragino Sans GB W3" w:hAnsi="Hiragino Sans GB W3"/>
+          <w:szCs w:val="21"/>
+        </w:rPr>
+        <w:t>example</w:t>
+      </w:r>
+      <w:proofErr w:type="gramEnd"/>
+      <w:r>
+        <w:rPr>
+          <w:rFonts w:ascii="Hiragino Sans GB W3" w:eastAsia="Hiragino Sans GB W3" w:hAnsi="Hiragino Sans GB W3"/>
+          <w:szCs w:val="21"/>
+        </w:rPr>
+        <w:t xml:space="preserve"> increase the support players game experience). If they did, is it useful?</w:t>
+      </w:r>
+      <w:r>
+        <w:rPr>
+          <w:rFonts w:ascii="Hiragino Sans GB W3" w:eastAsia="Hiragino Sans GB W3" w:hAnsi="Hiragino Sans GB W3" w:hint="eastAsia"/>
+          <w:szCs w:val="21"/>
+        </w:rPr>
+        <w:t xml:space="preserve"> </w:t>
+      </w:r>
+      <w:r>
+        <w:rPr>
+          <w:rFonts w:ascii="Hiragino Sans GB W3" w:eastAsia="Hiragino Sans GB W3" w:hAnsi="Hiragino Sans GB W3"/>
+          <w:szCs w:val="21"/>
+        </w:rPr>
+        <w:t>Is the people increase after the patch?</w:t>
+      </w:r>
+    </w:p>
+    <w:p>
+      <w:pPr>
+        <w:jc w:val="left"/>
+        <w:rPr>
+          <w:rFonts w:ascii="Hiragino Sans GB W3" w:eastAsia="Hiragino Sans GB W3" w:hAnsi="Hiragino Sans GB W3"/>
+          <w:szCs w:val="21"/>
+        </w:rPr>
+      </w:pPr>
     </w:p>
     <w:p>
       <w:pPr>
@@ -220,178 +315,145 @@
           <w:rFonts w:ascii="Hiragino Sans GB W3" w:eastAsia="Hiragino Sans GB W3" w:hAnsi="Hiragino Sans GB W3"/>
           <w:szCs w:val="21"/>
         </w:rPr>
-        <w:t>We are going to import the data first and use the graph to analyze</w:t>
-      </w:r>
-    </w:p>
-    <w:p>
-      <w:pPr>
-        <w:jc w:val="left"/>
-        <w:rPr>
-          <w:rFonts w:ascii="Hiragino Sans GB W3" w:eastAsia="Hiragino Sans GB W3" w:hAnsi="Hiragino Sans GB W3"/>
-          <w:szCs w:val="21"/>
-        </w:rPr>
-      </w:pPr>
-      <w:r>
-        <w:rPr>
-          <w:rFonts w:ascii="Hiragino Sans GB W3" w:eastAsia="Hiragino Sans GB W3" w:hAnsi="Hiragino Sans GB W3"/>
-          <w:szCs w:val="21"/>
-        </w:rPr>
-        <w:t>(1) Compare the winning numbers of the red side and the blue side.</w:t>
-      </w:r>
-    </w:p>
-    <w:p>
-      <w:pPr>
-        <w:jc w:val="left"/>
-        <w:rPr>
-          <w:rFonts w:ascii="Hiragino Sans GB W3" w:eastAsia="Hiragino Sans GB W3" w:hAnsi="Hiragino Sans GB W3"/>
-          <w:szCs w:val="21"/>
-        </w:rPr>
-      </w:pPr>
-      <w:r>
-        <w:rPr>
-          <w:rFonts w:ascii="Hiragino Sans GB W3" w:eastAsia="Hiragino Sans GB W3" w:hAnsi="Hiragino Sans GB W3"/>
-          <w:szCs w:val="21"/>
-        </w:rPr>
-        <w:t>(2) Use the graph to compare the end time of the game when the red and blue sides win.</w:t>
-      </w:r>
-    </w:p>
-    <w:p>
-      <w:pPr>
-        <w:jc w:val="left"/>
-        <w:rPr>
-          <w:rFonts w:ascii="Hiragino Sans GB W3" w:eastAsia="Hiragino Sans GB W3" w:hAnsi="Hiragino Sans GB W3"/>
-          <w:szCs w:val="21"/>
-        </w:rPr>
-      </w:pPr>
-      <w:r>
-        <w:rPr>
-          <w:rFonts w:ascii="Hiragino Sans GB W3" w:eastAsia="Hiragino Sans GB W3" w:hAnsi="Hiragino Sans GB W3"/>
-          <w:szCs w:val="21"/>
-        </w:rPr>
-        <w:t>(3) Comparing the number of gold coins obtained by the red and the blue</w:t>
-      </w:r>
-      <w:r>
-        <w:rPr>
-          <w:rFonts w:ascii="Hiragino Sans GB W3" w:eastAsia="Hiragino Sans GB W3" w:hAnsi="Hiragino Sans GB W3"/>
-          <w:szCs w:val="21"/>
-        </w:rPr>
-        <w:t xml:space="preserve"> </w:t>
-      </w:r>
-      <w:r>
-        <w:rPr>
-          <w:rFonts w:ascii="Hiragino Sans GB W3" w:eastAsia="Hiragino Sans GB W3" w:hAnsi="Hiragino Sans GB W3"/>
-          <w:szCs w:val="21"/>
-        </w:rPr>
-        <w:t>every minute through data calculation.</w:t>
-      </w:r>
-    </w:p>
-    <w:p>
-      <w:pPr>
-        <w:jc w:val="left"/>
-        <w:rPr>
-          <w:rFonts w:ascii="Hiragino Sans GB W3" w:eastAsia="Hiragino Sans GB W3" w:hAnsi="Hiragino Sans GB W3"/>
-          <w:szCs w:val="21"/>
-        </w:rPr>
-      </w:pPr>
-      <w:r>
-        <w:rPr>
-          <w:rFonts w:ascii="Hiragino Sans GB W3" w:eastAsia="Hiragino Sans GB W3" w:hAnsi="Hiragino Sans GB W3"/>
-          <w:szCs w:val="21"/>
-        </w:rPr>
-        <w:t xml:space="preserve">(4) Calculate the gold coin data of both </w:t>
-      </w:r>
+        <w:t xml:space="preserve">We are </w:t>
+      </w:r>
+      <w:r>
+        <w:rPr>
+          <w:rFonts w:ascii="Hiragino Sans GB W3" w:eastAsia="Hiragino Sans GB W3" w:hAnsi="Hiragino Sans GB W3"/>
+          <w:szCs w:val="21"/>
+        </w:rPr>
+        <w:t>going to import the data first and use the graph to analyze</w:t>
+      </w:r>
+    </w:p>
+    <w:p>
+      <w:pPr>
+        <w:jc w:val="left"/>
+        <w:rPr>
+          <w:rFonts w:ascii="Hiragino Sans GB W3" w:eastAsia="Hiragino Sans GB W3" w:hAnsi="Hiragino Sans GB W3"/>
+          <w:szCs w:val="21"/>
+        </w:rPr>
+      </w:pPr>
+      <w:r>
+        <w:rPr>
+          <w:rFonts w:ascii="Hiragino Sans GB W3" w:eastAsia="Hiragino Sans GB W3" w:hAnsi="Hiragino Sans GB W3"/>
+          <w:szCs w:val="21"/>
+        </w:rPr>
+        <w:t xml:space="preserve">(1) </w:t>
+      </w:r>
+      <w:r>
+        <w:rPr>
+          <w:rFonts w:ascii="Hiragino Sans GB W3" w:eastAsia="Hiragino Sans GB W3" w:hAnsi="Hiragino Sans GB W3"/>
+          <w:szCs w:val="21"/>
+        </w:rPr>
+        <w:t>Get the data</w:t>
+      </w:r>
+    </w:p>
+    <w:p>
+      <w:pPr>
+        <w:jc w:val="left"/>
+        <w:rPr>
+          <w:rFonts w:ascii="Hiragino Sans GB W3" w:eastAsia="Hiragino Sans GB W3" w:hAnsi="Hiragino Sans GB W3"/>
+          <w:szCs w:val="21"/>
+        </w:rPr>
+      </w:pPr>
+      <w:r>
+        <w:rPr>
+          <w:rFonts w:ascii="Hiragino Sans GB W3" w:eastAsia="Hiragino Sans GB W3" w:hAnsi="Hiragino Sans GB W3"/>
+          <w:szCs w:val="21"/>
+        </w:rPr>
+        <w:t xml:space="preserve">(2) </w:t>
+      </w:r>
+      <w:r>
+        <w:rPr>
+          <w:rFonts w:ascii="Hiragino Sans GB W3" w:eastAsia="Hiragino Sans GB W3" w:hAnsi="Hiragino Sans GB W3"/>
+          <w:szCs w:val="21"/>
+        </w:rPr>
+        <w:t xml:space="preserve">Calculate the </w:t>
+      </w:r>
+      <w:r>
+        <w:rPr>
+          <w:rFonts w:ascii="Hiragino Sans GB W3" w:eastAsia="Hiragino Sans GB W3" w:hAnsi="Hiragino Sans GB W3"/>
+          <w:szCs w:val="21"/>
+        </w:rPr>
+        <w:t>whole team gold according to year.</w:t>
+      </w:r>
+    </w:p>
+    <w:p>
+      <w:pPr>
+        <w:jc w:val="left"/>
+        <w:rPr>
+          <w:rFonts w:ascii="Hiragino Sans GB W3" w:eastAsia="Hiragino Sans GB W3" w:hAnsi="Hiragino Sans GB W3"/>
+          <w:szCs w:val="21"/>
+        </w:rPr>
+      </w:pPr>
+      <w:r>
+        <w:rPr>
+          <w:rFonts w:ascii="Hiragino Sans GB W3" w:eastAsia="Hiragino Sans GB W3" w:hAnsi="Hiragino Sans GB W3"/>
+          <w:szCs w:val="21"/>
+        </w:rPr>
+        <w:t xml:space="preserve">(3) </w:t>
+      </w:r>
+      <w:r>
+        <w:rPr>
+          <w:rFonts w:ascii="Hiragino Sans GB W3" w:eastAsia="Hiragino Sans GB W3" w:hAnsi="Hiragino Sans GB W3"/>
+          <w:szCs w:val="21"/>
+        </w:rPr>
+        <w:t>Calculate the gold gained from supports</w:t>
+      </w:r>
+    </w:p>
+    <w:p>
+      <w:pPr>
+        <w:jc w:val="left"/>
+        <w:rPr>
+          <w:rFonts w:ascii="Hiragino Sans GB W3" w:eastAsia="Hiragino Sans GB W3" w:hAnsi="Hiragino Sans GB W3"/>
+          <w:szCs w:val="21"/>
+        </w:rPr>
+      </w:pPr>
+    </w:p>
+    <w:p>
+      <w:pPr>
+        <w:widowControl/>
+        <w:jc w:val="left"/>
+        <w:rPr>
+          <w:rFonts w:ascii="Hiragino Sans GB W3" w:eastAsia="Hiragino Sans GB W3" w:hAnsi="Hiragino Sans GB W3"/>
+          <w:b/>
+          <w:bCs/>
+          <w:szCs w:val="21"/>
+        </w:rPr>
+      </w:pPr>
+      <w:r>
+        <w:rPr>
+          <w:rFonts w:ascii="Hiragino Sans GB W3" w:eastAsia="Hiragino Sans GB W3" w:hAnsi="Hiragino Sans GB W3"/>
+          <w:b/>
+          <w:bCs/>
+          <w:szCs w:val="21"/>
+        </w:rPr>
+        <w:br w:type="page"/>
+      </w:r>
+    </w:p>
+    <w:p>
+      <w:pPr>
+        <w:jc w:val="left"/>
+        <w:rPr>
+          <w:rFonts w:ascii="Hiragino Sans GB W3" w:eastAsia="Hiragino Sans GB W3" w:hAnsi="Hiragino Sans GB W3"/>
+          <w:szCs w:val="21"/>
+        </w:rPr>
+      </w:pPr>
       <w:r>
         <w:rPr>
           <w:rFonts w:ascii="Hiragino Sans GB W3" w:eastAsia="Hiragino Sans GB W3" w:hAnsi="Hiragino Sans GB W3" w:hint="eastAsia"/>
-          <w:szCs w:val="21"/>
-        </w:rPr>
-        <w:t>teams</w:t>
-      </w:r>
-      <w:r>
-        <w:rPr>
-          <w:rFonts w:ascii="Hiragino Sans GB W3" w:eastAsia="Hiragino Sans GB W3" w:hAnsi="Hiragino Sans GB W3"/>
-          <w:szCs w:val="21"/>
-        </w:rPr>
-        <w:t xml:space="preserve"> again, </w:t>
+          <w:b/>
+          <w:bCs/>
+          <w:szCs w:val="21"/>
+        </w:rPr>
+        <w:lastRenderedPageBreak/>
+        <w:t>Finding</w:t>
       </w:r>
       <w:r>
         <w:rPr>
           <w:rFonts w:ascii="Hiragino Sans GB W3" w:eastAsia="Hiragino Sans GB W3" w:hAnsi="Hiragino Sans GB W3" w:hint="eastAsia"/>
           <w:szCs w:val="21"/>
         </w:rPr>
-        <w:t>A</w:t>
-      </w:r>
-      <w:r>
-        <w:rPr>
-          <w:rFonts w:ascii="Hiragino Sans GB W3" w:eastAsia="Hiragino Sans GB W3" w:hAnsi="Hiragino Sans GB W3"/>
-          <w:szCs w:val="21"/>
-        </w:rPr>
-        <w:t>nd compare the gold coin acquisition status of each team in the blue and red teams.</w:t>
-      </w:r>
-    </w:p>
-    <w:p>
-      <w:pPr>
-        <w:jc w:val="left"/>
-        <w:rPr>
-          <w:rFonts w:ascii="Hiragino Sans GB W3" w:eastAsia="Hiragino Sans GB W3" w:hAnsi="Hiragino Sans GB W3"/>
-          <w:szCs w:val="21"/>
-        </w:rPr>
-      </w:pPr>
-      <w:r>
-        <w:rPr>
-          <w:rFonts w:ascii="Hiragino Sans GB W3" w:eastAsia="Hiragino Sans GB W3" w:hAnsi="Hiragino Sans GB W3"/>
-          <w:szCs w:val="21"/>
-        </w:rPr>
-        <w:t>(5) Analyze and compare the number of kills of the two teams at each time point.</w:t>
-      </w:r>
-    </w:p>
-    <w:p>
-      <w:pPr>
-        <w:jc w:val="left"/>
-        <w:rPr>
-          <w:rFonts w:ascii="Hiragino Sans GB W3" w:eastAsia="Hiragino Sans GB W3" w:hAnsi="Hiragino Sans GB W3"/>
-          <w:szCs w:val="21"/>
-        </w:rPr>
-      </w:pPr>
-      <w:r>
-        <w:rPr>
-          <w:rFonts w:ascii="Hiragino Sans GB W3" w:eastAsia="Hiragino Sans GB W3" w:hAnsi="Hiragino Sans GB W3"/>
-          <w:szCs w:val="21"/>
-        </w:rPr>
-        <w:t>(6) Analyze and compare the number of destroyed towers of each team at each time point.</w:t>
-      </w:r>
-    </w:p>
-    <w:p>
-      <w:pPr>
-        <w:jc w:val="left"/>
-        <w:rPr>
-          <w:rFonts w:ascii="Hiragino Sans GB W3" w:eastAsia="Hiragino Sans GB W3" w:hAnsi="Hiragino Sans GB W3"/>
-          <w:szCs w:val="21"/>
-        </w:rPr>
-      </w:pPr>
-    </w:p>
-    <w:p>
-      <w:pPr>
-        <w:jc w:val="left"/>
-        <w:rPr>
-          <w:rFonts w:ascii="Hiragino Sans GB W3" w:eastAsia="Hiragino Sans GB W3" w:hAnsi="Hiragino Sans GB W3"/>
-          <w:szCs w:val="21"/>
-        </w:rPr>
-      </w:pPr>
-      <w:r>
-        <w:rPr>
-          <w:rFonts w:ascii="Hiragino Sans GB W3" w:eastAsia="Hiragino Sans GB W3" w:hAnsi="Hiragino Sans GB W3" w:hint="eastAsia"/>
-          <w:b/>
-          <w:bCs/>
-          <w:szCs w:val="21"/>
-        </w:rPr>
-        <w:t>Finding</w:t>
-      </w:r>
-      <w:r>
-        <w:rPr>
-          <w:rFonts w:ascii="Hiragino Sans GB W3" w:eastAsia="Hiragino Sans GB W3" w:hAnsi="Hiragino Sans GB W3" w:hint="eastAsia"/>
-          <w:szCs w:val="21"/>
-        </w:rPr>
         <w:t>：</w:t>
       </w:r>
     </w:p>
@@ -419,100 +481,79 @@
           <w:szCs w:val="21"/>
         </w:rPr>
       </w:pPr>
-      <w:r>
-        <w:rPr>
-          <w:rFonts w:ascii="Hiragino Sans GB W3" w:eastAsia="Hiragino Sans GB W3" w:hAnsi="Hiragino Sans GB W3"/>
-          <w:szCs w:val="21"/>
-        </w:rPr>
-        <w:t>(1) The number of wins for the blue side is 1987, the red side is 1658, the blue side has 329 more wins than the red side.</w:t>
-      </w:r>
-    </w:p>
-    <w:p>
-      <w:pPr>
-        <w:jc w:val="left"/>
-        <w:rPr>
-          <w:rFonts w:ascii="Hiragino Sans GB W3" w:eastAsia="Hiragino Sans GB W3" w:hAnsi="Hiragino Sans GB W3"/>
-          <w:szCs w:val="21"/>
-        </w:rPr>
-      </w:pPr>
-      <w:r>
-        <w:rPr>
-          <w:rFonts w:ascii="Hiragino Sans GB W3" w:eastAsia="Hiragino Sans GB W3" w:hAnsi="Hiragino Sans GB W3"/>
-          <w:szCs w:val="21"/>
-        </w:rPr>
-        <w:t>(2) The winning time of the blue side is roughly distributed between 20 minutes and 40 minutes.</w:t>
-      </w:r>
-    </w:p>
-    <w:p>
-      <w:pPr>
-        <w:jc w:val="left"/>
-        <w:rPr>
-          <w:rFonts w:ascii="Hiragino Sans GB W3" w:eastAsia="Hiragino Sans GB W3" w:hAnsi="Hiragino Sans GB W3"/>
-          <w:szCs w:val="21"/>
-        </w:rPr>
-      </w:pPr>
-      <w:r>
-        <w:rPr>
-          <w:rFonts w:ascii="Hiragino Sans GB W3" w:eastAsia="Hiragino Sans GB W3" w:hAnsi="Hiragino Sans GB W3"/>
-          <w:szCs w:val="21"/>
-        </w:rPr>
-        <w:t>(3) In the game, the gold coins obtained by red and blue are almost equal.</w:t>
-      </w:r>
-    </w:p>
-    <w:p>
-      <w:pPr>
-        <w:jc w:val="left"/>
-        <w:rPr>
-          <w:rFonts w:ascii="Hiragino Sans GB W3" w:eastAsia="Hiragino Sans GB W3" w:hAnsi="Hiragino Sans GB W3"/>
-          <w:szCs w:val="21"/>
-        </w:rPr>
-      </w:pPr>
-      <w:r>
-        <w:rPr>
-          <w:rFonts w:ascii="Hiragino Sans GB W3" w:eastAsia="Hiragino Sans GB W3" w:hAnsi="Hiragino Sans GB W3"/>
-          <w:szCs w:val="21"/>
-        </w:rPr>
-        <w:t>(4) In the game, the blue jungle got a little more gold than the red jungle</w:t>
-      </w:r>
-      <w:r>
-        <w:rPr>
-          <w:rFonts w:ascii="Hiragino Sans GB W3" w:eastAsia="Hiragino Sans GB W3" w:hAnsi="Hiragino Sans GB W3"/>
-          <w:szCs w:val="21"/>
-        </w:rPr>
-        <w:t>.</w:t>
-      </w:r>
-    </w:p>
-    <w:p>
-      <w:pPr>
-        <w:jc w:val="left"/>
-        <w:rPr>
-          <w:rFonts w:ascii="Hiragino Sans GB W3" w:eastAsia="Hiragino Sans GB W3" w:hAnsi="Hiragino Sans GB W3"/>
-          <w:szCs w:val="21"/>
-        </w:rPr>
-      </w:pPr>
-      <w:r>
-        <w:rPr>
-          <w:rFonts w:ascii="Hiragino Sans GB W3" w:eastAsia="Hiragino Sans GB W3" w:hAnsi="Hiragino Sans GB W3"/>
-          <w:szCs w:val="21"/>
-        </w:rPr>
-        <w:t>(5) During the game time of 20 minutes to 30 minutes, Blue has more kills than Red.</w:t>
-      </w:r>
-    </w:p>
-    <w:p>
-      <w:pPr>
-        <w:jc w:val="left"/>
-        <w:rPr>
-          <w:rFonts w:ascii="Hiragino Sans GB W3" w:eastAsia="Hiragino Sans GB W3" w:hAnsi="Hiragino Sans GB W3"/>
-          <w:szCs w:val="21"/>
-        </w:rPr>
-      </w:pPr>
-      <w:r>
-        <w:rPr>
-          <w:rFonts w:ascii="Hiragino Sans GB W3" w:eastAsia="Hiragino Sans GB W3" w:hAnsi="Hiragino Sans GB W3"/>
-          <w:szCs w:val="21"/>
-        </w:rPr>
-        <w:lastRenderedPageBreak/>
-        <w:t>(6) During the game time of 20-30 minutes, Blue destroys more towers than Red.</w:t>
+    </w:p>
+    <w:p>
+      <w:pPr>
+        <w:jc w:val="left"/>
+        <w:rPr>
+          <w:rFonts w:ascii="Hiragino Sans GB W3" w:eastAsia="Hiragino Sans GB W3" w:hAnsi="Hiragino Sans GB W3"/>
+          <w:szCs w:val="21"/>
+        </w:rPr>
+      </w:pPr>
+      <w:r>
+        <w:rPr>
+          <w:rFonts w:ascii="Hiragino Sans GB W3" w:eastAsia="Hiragino Sans GB W3" w:hAnsi="Hiragino Sans GB W3"/>
+          <w:noProof/>
+          <w:szCs w:val="21"/>
+        </w:rPr>
+        <w:drawing>
+          <wp:inline distT="0" distB="0" distL="0" distR="0">
+            <wp:extent cx="5270500" cy="5420995"/>
+            <wp:effectExtent l="0" t="0" r="0" b="1905"/>
+            <wp:docPr id="1" name="图片 1" descr="图片包含 游戏机&#10;&#10;描述已自动生成"/>
+            <wp:cNvGraphicFramePr>
+              <a:graphicFrameLocks xmlns:a="http://schemas.openxmlformats.org/drawingml/2006/main" noChangeAspect="1"/>
+            </wp:cNvGraphicFramePr>
+            <a:graphic xmlns:a="http://schemas.openxmlformats.org/drawingml/2006/main">
+              <a:graphicData uri="http://schemas.openxmlformats.org/drawingml/2006/picture">
+                <pic:pic xmlns:pic="http://schemas.openxmlformats.org/drawingml/2006/picture">
+                  <pic:nvPicPr>
+                    <pic:cNvPr id="1" name="截屏2020-05-07 20.41.13.png"/>
+                    <pic:cNvPicPr/>
+                  </pic:nvPicPr>
+                  <pic:blipFill>
+                    <a:blip r:embed="rId4">
+                      <a:extLst>
+                        <a:ext uri="{28A0092B-C50C-407E-A947-70E740481C1C}">
+                          <a14:useLocalDpi xmlns:a14="http://schemas.microsoft.com/office/drawing/2010/main" val="0"/>
+                        </a:ext>
+                      </a:extLst>
+                    </a:blip>
+                    <a:stretch>
+                      <a:fillRect/>
+                    </a:stretch>
+                  </pic:blipFill>
+                  <pic:spPr>
+                    <a:xfrm>
+                      <a:off x="0" y="0"/>
+                      <a:ext cx="5270500" cy="5420995"/>
+                    </a:xfrm>
+                    <a:prstGeom prst="rect">
+                      <a:avLst/>
+                    </a:prstGeom>
+                  </pic:spPr>
+                </pic:pic>
+              </a:graphicData>
+            </a:graphic>
+          </wp:inline>
+        </w:drawing>
+      </w:r>
+    </w:p>
+    <w:p>
+      <w:pPr>
+        <w:jc w:val="left"/>
+        <w:rPr>
+          <w:rFonts w:ascii="Hiragino Sans GB W3" w:eastAsia="Hiragino Sans GB W3" w:hAnsi="Hiragino Sans GB W3"/>
+          <w:szCs w:val="21"/>
+        </w:rPr>
+      </w:pPr>
+      <w:r>
+        <w:rPr>
+          <w:rFonts w:ascii="Hiragino Sans GB W3" w:eastAsia="Hiragino Sans GB W3" w:hAnsi="Hiragino Sans GB W3"/>
+          <w:szCs w:val="21"/>
+        </w:rPr>
+        <w:tab/>
+        <w:t>The red part means the whole team’s average gold gained. The blue part means the support players gold gained</w:t>
       </w:r>
     </w:p>
     <w:p>
@@ -571,45 +612,50 @@
           <w:rFonts w:ascii="Hiragino Sans GB W3" w:eastAsia="Hiragino Sans GB W3" w:hAnsi="Hiragino Sans GB W3"/>
           <w:szCs w:val="21"/>
         </w:rPr>
-        <w:t>From this we conclude that Blue will indeed win a little easier than Red. We boldly speculate that it should be that Blue's jungle has an economic advantage in the early stage of the game, which leads to Blue's jungle</w:t>
-      </w:r>
-      <w:r>
-        <w:rPr>
-          <w:rFonts w:ascii="Hiragino Sans GB W3" w:eastAsia="Hiragino Sans GB W3" w:hAnsi="Hiragino Sans GB W3"/>
-          <w:szCs w:val="21"/>
-        </w:rPr>
-        <w:t xml:space="preserve"> </w:t>
-      </w:r>
-      <w:r>
-        <w:rPr>
-          <w:rFonts w:ascii="Hiragino Sans GB W3" w:eastAsia="Hiragino Sans GB W3" w:hAnsi="Hiragino Sans GB W3"/>
-          <w:szCs w:val="21"/>
-        </w:rPr>
-        <w:t xml:space="preserve">easily </w:t>
-      </w:r>
-      <w:r>
-        <w:rPr>
-          <w:rFonts w:ascii="Hiragino Sans GB W3" w:eastAsia="Hiragino Sans GB W3" w:hAnsi="Hiragino Sans GB W3" w:hint="eastAsia"/>
-          <w:szCs w:val="21"/>
-        </w:rPr>
-        <w:t>s</w:t>
-      </w:r>
-      <w:r>
-        <w:rPr>
-          <w:rFonts w:ascii="Hiragino Sans GB W3" w:eastAsia="Hiragino Sans GB W3" w:hAnsi="Hiragino Sans GB W3"/>
-          <w:szCs w:val="21"/>
-        </w:rPr>
-        <w:t>neak attack success in the early stage, leading other routes to gain advantages.</w:t>
-      </w:r>
-    </w:p>
-    <w:p>
-      <w:pPr>
-        <w:jc w:val="left"/>
-        <w:rPr>
-          <w:rFonts w:ascii="Hiragino Sans GB W3" w:eastAsia="Hiragino Sans GB W3" w:hAnsi="Hiragino Sans GB W3"/>
-          <w:szCs w:val="21"/>
-        </w:rPr>
-      </w:pPr>
+        <w:tab/>
+      </w:r>
+      <w:r>
+        <w:rPr>
+          <w:rFonts w:ascii="Hiragino Sans GB W3" w:eastAsia="Hiragino Sans GB W3" w:hAnsi="Hiragino Sans GB W3"/>
+          <w:szCs w:val="21"/>
+        </w:rPr>
+        <w:t xml:space="preserve">The graph shows the relationship between support player and the whole </w:t>
+      </w:r>
+      <w:r>
+        <w:rPr>
+          <w:rFonts w:ascii="Hiragino Sans GB W3" w:eastAsia="Hiragino Sans GB W3" w:hAnsi="Hiragino Sans GB W3"/>
+          <w:szCs w:val="21"/>
+        </w:rPr>
+        <w:t>team</w:t>
+      </w:r>
+      <w:r>
+        <w:rPr>
+          <w:rFonts w:ascii="Hiragino Sans GB W3" w:eastAsia="Hiragino Sans GB W3" w:hAnsi="Hiragino Sans GB W3"/>
+          <w:szCs w:val="21"/>
+        </w:rPr>
+        <w:t xml:space="preserve">. </w:t>
+      </w:r>
+      <w:r>
+        <w:rPr>
+          <w:rFonts w:ascii="Hiragino Sans GB W3" w:eastAsia="Hiragino Sans GB W3" w:hAnsi="Hiragino Sans GB W3"/>
+          <w:szCs w:val="21"/>
+        </w:rPr>
+        <w:t xml:space="preserve">At the early time, support player always get less gold, they </w:t>
+      </w:r>
+      <w:r>
+        <w:rPr>
+          <w:rFonts w:ascii="Hiragino Sans GB W3" w:eastAsia="Hiragino Sans GB W3" w:hAnsi="Hiragino Sans GB W3"/>
+          <w:szCs w:val="21"/>
+        </w:rPr>
+        <w:t>cannot</w:t>
+      </w:r>
+      <w:r>
+        <w:rPr>
+          <w:rFonts w:ascii="Hiragino Sans GB W3" w:eastAsia="Hiragino Sans GB W3" w:hAnsi="Hiragino Sans GB W3"/>
+          <w:szCs w:val="21"/>
+        </w:rPr>
+        <w:t xml:space="preserve"> get resource, but riot company realize this case, so they have update many version, aim to improve support players gaming experience, the graph shows now the support players gold is getting better, and the diff between past and now. in another hand it proved the riot company have successful patch about the support position, make the game player increase. It means the company patch is working.</w:t>
+      </w:r>
     </w:p>
     <w:sectPr>
       <w:pgSz w:w="11900" w:h="16840"/>

</xml_diff>